<commit_message>
removed comments from document
</commit_message>
<xml_diff>
--- a/A1 - Final Project Proposal.docx
+++ b/A1 - Final Project Proposal.docx
@@ -10,7 +10,6 @@
         <w:t>Final Project Proposal</w:t>
       </w:r>
     </w:p>
-    <w:p/>
     <w:p>
       <w:r>
         <w:rPr>
@@ -30,8 +29,16 @@
           <w:rFonts w:ascii="Times" w:hAnsi="Times" w:cs="Times"/>
         </w:rPr>
         <w:tab/>
-        <w:t>Team: 05   Project: Dodgebot</w:t>
-      </w:r>
+        <w:t xml:space="preserve">Team: 05   Project: </w:t>
+      </w:r>
+      <w:proofErr w:type="spellStart"/>
+      <w:r>
+        <w:rPr>
+          <w:rFonts w:ascii="Times" w:hAnsi="Times" w:cs="Times"/>
+        </w:rPr>
+        <w:t>Dodgebot</w:t>
+      </w:r>
+      <w:proofErr w:type="spellEnd"/>
     </w:p>
     <w:p>
       <w:r>
@@ -73,8 +80,16 @@
         <w:rPr>
           <w:rFonts w:ascii="Times" w:hAnsi="Times" w:cs="Times"/>
         </w:rPr>
-        <w:t>Member 1: Yusuf Jarada</w:t>
-      </w:r>
+        <w:t xml:space="preserve">Member 1: Yusuf </w:t>
+      </w:r>
+      <w:proofErr w:type="spellStart"/>
+      <w:r>
+        <w:rPr>
+          <w:rFonts w:ascii="Times" w:hAnsi="Times" w:cs="Times"/>
+        </w:rPr>
+        <w:t>Jarada</w:t>
+      </w:r>
+      <w:proofErr w:type="spellEnd"/>
       <w:r>
         <w:rPr>
           <w:rFonts w:ascii="Times" w:hAnsi="Times" w:cs="Times"/>
@@ -178,8 +193,16 @@
         <w:rPr>
           <w:rFonts w:ascii="Times" w:hAnsi="Times" w:cs="Times"/>
         </w:rPr>
-        <w:t>Member 4: Ayman Motoda</w:t>
-      </w:r>
+        <w:t xml:space="preserve">Member 4: Ayman </w:t>
+      </w:r>
+      <w:proofErr w:type="spellStart"/>
+      <w:r>
+        <w:rPr>
+          <w:rFonts w:ascii="Times" w:hAnsi="Times" w:cs="Times"/>
+        </w:rPr>
+        <w:t>Motoda</w:t>
+      </w:r>
+      <w:proofErr w:type="spellEnd"/>
       <w:r>
         <w:rPr>
           <w:rFonts w:ascii="Times" w:hAnsi="Times" w:cs="Times"/>
@@ -208,29 +231,20 @@
     </w:p>
     <w:p/>
     <w:p>
-      <w:pPr>
-        <w:rPr>
+      <w:r>
+        <w:rPr>
+          <w:rFonts w:ascii="Times" w:hAnsi="Times" w:cs="Times"/>
           <w:b/>
           <w:bCs/>
           <w:u w:val="single"/>
         </w:rPr>
-      </w:pPr>
-      <w:r>
-        <w:rPr>
-          <w:rFonts w:ascii="Times" w:hAnsi="Times" w:cs="Times"/>
-          <w:b/>
-          <w:bCs/>
-          <w:u w:val="single"/>
-        </w:rPr>
         <w:t>1.0 Project Description:</w:t>
       </w:r>
-    </w:p>
-    <w:p>
-      <w:r>
-        <w:rPr>
-          <w:rFonts w:ascii="Times" w:hAnsi="Times" w:cs="Times"/>
-        </w:rPr>
-        <w:t>/* TODO(b/0001): I just pasted some whatever text we should all expand on this design */</w:t>
+      <w:r>
+        <w:rPr>
+          <w:rFonts w:ascii="Times" w:hAnsi="Times" w:cs="Times"/>
+        </w:rPr>
+        <w:t xml:space="preserve"> </w:t>
       </w:r>
     </w:p>
     <w:p>
@@ -472,7 +486,6 @@
           <w:rFonts w:ascii="Times" w:hAnsi="Times" w:cs="Times"/>
           <w:color w:val="2A3140"/>
         </w:rPr>
-        <w:lastRenderedPageBreak/>
         <w:t>Choose a microcontroller or single-board computer (like Raspberry Pi or Arduino) to process camera input and control motors.</w:t>
       </w:r>
     </w:p>
@@ -503,6 +516,7 @@
           <w:b/>
           <w:color w:val="0E121D"/>
         </w:rPr>
+        <w:lastRenderedPageBreak/>
         <w:t>Software Components:</w:t>
       </w:r>
     </w:p>
@@ -792,39 +806,25 @@
           <w:numId w:val="6"/>
         </w:numPr>
         <w:spacing w:line="240" w:lineRule="auto"/>
-      </w:pPr>
-      <w:r>
         <w:rPr>
           <w:rFonts w:ascii="Times" w:hAnsi="Times" w:cs="Times"/>
           <w:color w:val="2A3140"/>
         </w:rPr>
+      </w:pPr>
+      <w:r>
+        <w:rPr>
+          <w:rFonts w:ascii="Times" w:hAnsi="Times" w:cs="Times"/>
+          <w:color w:val="2A3140"/>
+        </w:rPr>
         <w:t>Document the design, code, and testing procedures for future reference or improvement.</w:t>
       </w:r>
-    </w:p>
-    <w:p>
-      <w:pPr>
+      <w:r>
         <w:rPr>
           <w:rFonts w:ascii="Times" w:hAnsi="Times" w:cs="Times"/>
           <w:color w:val="2A3140"/>
         </w:rPr>
-      </w:pPr>
-      <w:r>
-        <w:rPr>
-          <w:rFonts w:ascii="Times" w:hAnsi="Times" w:cs="Times"/>
-          <w:color w:val="2A3140"/>
-        </w:rPr>
-        <w:t>Keep in mind that this is a high-level overview, and the specific details will depend on the components you choose and the complexity of your design. Additionally, safety should be a top priority, especially when working on a robot that interacts with physical objects.</w:t>
-      </w:r>
-    </w:p>
-    <w:p>
-      <w:pPr>
-        <w:spacing w:line="240" w:lineRule="auto"/>
-        <w:rPr>
-          <w:rFonts w:ascii="Times" w:hAnsi="Times" w:cs="Times"/>
-          <w:b/>
-          <w:color w:val="0E121D"/>
-        </w:rPr>
-      </w:pPr>
+        <w:br w:type="page"/>
+      </w:r>
     </w:p>
     <w:p>
       <w:pPr>
@@ -956,7 +956,21 @@
         <w:rPr>
           <w:rFonts w:ascii="Times" w:hAnsi="Times" w:cs="Times"/>
         </w:rPr>
-        <w:t xml:space="preserve">man Motoda </w:t>
+        <w:t xml:space="preserve">man </w:t>
+      </w:r>
+      <w:proofErr w:type="spellStart"/>
+      <w:r>
+        <w:rPr>
+          <w:rFonts w:ascii="Times" w:hAnsi="Times" w:cs="Times"/>
+        </w:rPr>
+        <w:t>Motoda</w:t>
+      </w:r>
+      <w:proofErr w:type="spellEnd"/>
+      <w:r>
+        <w:rPr>
+          <w:rFonts w:ascii="Times" w:hAnsi="Times" w:cs="Times"/>
+        </w:rPr>
+        <w:t xml:space="preserve"> </w:t>
       </w:r>
       <w:r>
         <w:rPr>
@@ -987,8 +1001,16 @@
         <w:rPr>
           <w:rFonts w:ascii="Times" w:hAnsi="Times" w:cs="Times"/>
         </w:rPr>
-        <w:t>2.1.4 Team Member: Yusuf Jarada</w:t>
-      </w:r>
+        <w:t xml:space="preserve">2.1.4 Team Member: Yusuf </w:t>
+      </w:r>
+      <w:proofErr w:type="spellStart"/>
+      <w:r>
+        <w:rPr>
+          <w:rFonts w:ascii="Times" w:hAnsi="Times" w:cs="Times"/>
+        </w:rPr>
+        <w:t>Jarada</w:t>
+      </w:r>
+      <w:proofErr w:type="spellEnd"/>
       <w:r>
         <w:rPr>
           <w:rFonts w:ascii="Times" w:hAnsi="Times" w:cs="Times"/>
@@ -1040,7 +1062,6 @@
         <w:t>.</w:t>
       </w:r>
     </w:p>
-    <w:p/>
     <w:p>
       <w:r>
         <w:rPr>
@@ -1091,53 +1112,46 @@
           <w:b/>
           <w:sz w:val="20"/>
         </w:rPr>
-        <w:t>: Ayman Motada</w:t>
-      </w:r>
-    </w:p>
-    <w:p>
+        <w:t xml:space="preserve">: Ayman </w:t>
+      </w:r>
+      <w:proofErr w:type="spellStart"/>
       <w:r>
         <w:rPr>
           <w:rFonts w:ascii="Times" w:hAnsi="Times" w:cs="Times"/>
           <w:b/>
           <w:sz w:val="20"/>
         </w:rPr>
-        <w:t>A6-Mechanical Overview</w:t>
-      </w:r>
+        <w:t>Motada</w:t>
+      </w:r>
+      <w:proofErr w:type="spellEnd"/>
+    </w:p>
+    <w:p>
       <w:r>
         <w:rPr>
           <w:rFonts w:ascii="Times" w:hAnsi="Times" w:cs="Times"/>
           <w:b/>
           <w:sz w:val="20"/>
         </w:rPr>
-        <w:t>: Yusuf Jarada</w:t>
-      </w:r>
-    </w:p>
-    <w:p>
+        <w:t>A6-Mechanical Overview</w:t>
+      </w:r>
       <w:r>
         <w:rPr>
           <w:rFonts w:ascii="Times" w:hAnsi="Times" w:cs="Times"/>
           <w:b/>
           <w:sz w:val="20"/>
         </w:rPr>
-        <w:t xml:space="preserve">A8-Software Formalization: </w:t>
-      </w:r>
+        <w:t xml:space="preserve">: Yusuf </w:t>
+      </w:r>
+      <w:proofErr w:type="spellStart"/>
       <w:r>
         <w:rPr>
           <w:rFonts w:ascii="Times" w:hAnsi="Times" w:cs="Times"/>
           <w:b/>
           <w:sz w:val="20"/>
         </w:rPr>
-        <w:t>Maximilian Drach</w:t>
-      </w:r>
-    </w:p>
-    <w:p>
-      <w:r>
-        <w:rPr>
-          <w:rFonts w:ascii="Times" w:hAnsi="Times" w:cs="Times"/>
-          <w:i/>
-        </w:rPr>
-        <w:t>Professional Component Report</w:t>
-      </w:r>
+        <w:t>Jarada</w:t>
+      </w:r>
+      <w:proofErr w:type="spellEnd"/>
     </w:p>
     <w:p>
       <w:r>
@@ -1146,7 +1160,7 @@
           <w:b/>
           <w:sz w:val="20"/>
         </w:rPr>
-        <w:t>A9-Legal Analysis</w:t>
+        <w:t xml:space="preserve">A8-Software Formalization: </w:t>
       </w:r>
       <w:r>
         <w:rPr>
@@ -1154,7 +1168,16 @@
           <w:b/>
           <w:sz w:val="20"/>
         </w:rPr>
-        <w:t>: Maximilian Drach</w:t>
+        <w:t>Maximilian Drach</w:t>
+      </w:r>
+    </w:p>
+    <w:p>
+      <w:r>
+        <w:rPr>
+          <w:rFonts w:ascii="Times" w:hAnsi="Times" w:cs="Times"/>
+          <w:i/>
+        </w:rPr>
+        <w:t>Professional Component Report</w:t>
       </w:r>
     </w:p>
     <w:p>
@@ -1164,7 +1187,7 @@
           <w:b/>
           <w:sz w:val="20"/>
         </w:rPr>
-        <w:t>A10-Reliability and Safety Analysis</w:t>
+        <w:t>A9-Legal Analysis</w:t>
       </w:r>
       <w:r>
         <w:rPr>
@@ -1172,7 +1195,7 @@
           <w:b/>
           <w:sz w:val="20"/>
         </w:rPr>
-        <w:t>: Yusuf Jarada</w:t>
+        <w:t>: Maximilian Drach</w:t>
       </w:r>
     </w:p>
     <w:p>
@@ -1182,7 +1205,7 @@
           <w:b/>
           <w:sz w:val="20"/>
         </w:rPr>
-        <w:t>A11-Ethical/Environmental Analysis:</w:t>
+        <w:t>A10-Reliability and Safety Analysis</w:t>
       </w:r>
       <w:r>
         <w:rPr>
@@ -1190,34 +1213,85 @@
           <w:b/>
           <w:sz w:val="20"/>
         </w:rPr>
-        <w:t xml:space="preserve"> Carlos Cotera</w:t>
-      </w:r>
-    </w:p>
-    <w:p>
+        <w:t xml:space="preserve">: Yusuf </w:t>
+      </w:r>
+      <w:proofErr w:type="spellStart"/>
       <w:r>
         <w:rPr>
           <w:rFonts w:ascii="Times" w:hAnsi="Times" w:cs="Times"/>
           <w:b/>
           <w:sz w:val="20"/>
         </w:rPr>
-        <w:t>A12-User Manual</w:t>
-      </w:r>
+        <w:t>Jarada</w:t>
+      </w:r>
+      <w:proofErr w:type="spellEnd"/>
+    </w:p>
+    <w:p>
       <w:r>
         <w:rPr>
           <w:rFonts w:ascii="Times" w:hAnsi="Times" w:cs="Times"/>
           <w:b/>
           <w:sz w:val="20"/>
         </w:rPr>
-        <w:t>: Ayman Motada</w:t>
-      </w:r>
-    </w:p>
-    <w:p>
+        <w:t>A11-Ethical/Environmental Analysis:</w:t>
+      </w:r>
+      <w:r>
+        <w:rPr>
+          <w:rFonts w:ascii="Times" w:hAnsi="Times" w:cs="Times"/>
+          <w:b/>
+          <w:sz w:val="20"/>
+        </w:rPr>
+        <w:t xml:space="preserve"> Carlos Cotera</w:t>
+      </w:r>
+    </w:p>
+    <w:p>
+      <w:r>
+        <w:rPr>
+          <w:rFonts w:ascii="Times" w:hAnsi="Times" w:cs="Times"/>
+          <w:b/>
+          <w:sz w:val="20"/>
+        </w:rPr>
+        <w:t>A12-User Manual</w:t>
+      </w:r>
+      <w:r>
+        <w:rPr>
+          <w:rFonts w:ascii="Times" w:hAnsi="Times" w:cs="Times"/>
+          <w:b/>
+          <w:sz w:val="20"/>
+        </w:rPr>
+        <w:t xml:space="preserve">: Ayman </w:t>
+      </w:r>
+      <w:proofErr w:type="spellStart"/>
+      <w:r>
+        <w:rPr>
+          <w:rFonts w:ascii="Times" w:hAnsi="Times" w:cs="Times"/>
+          <w:b/>
+          <w:sz w:val="20"/>
+        </w:rPr>
+        <w:t>Motada</w:t>
+      </w:r>
+      <w:proofErr w:type="spellEnd"/>
+      <w:r>
+        <w:rPr>
+          <w:rFonts w:ascii="Times" w:hAnsi="Times" w:cs="Times"/>
+        </w:rPr>
+        <w:br w:type="page"/>
+      </w:r>
+    </w:p>
+    <w:p>
+      <w:pPr>
+        <w:pStyle w:val="ListParagraph"/>
+        <w:numPr>
+          <w:ilvl w:val="0"/>
+          <w:numId w:val="18"/>
+        </w:numPr>
+      </w:pPr>
       <w:r>
         <w:rPr>
           <w:rFonts w:ascii="Times" w:hAnsi="Times" w:cs="Times"/>
         </w:rPr>
         <w:lastRenderedPageBreak/>
-        <w:t>4.0 Estimated Budget</w:t>
+        <w:t>Estimated Budget</w:t>
       </w:r>
     </w:p>
     <w:p>
@@ -1449,7 +1523,15 @@
         </w:numPr>
       </w:pPr>
       <w:r>
-        <w:t>Environment (Area) – The effective area in space, which the dodging system was design to monitor.</w:t>
+        <w:t xml:space="preserve">Environment (Area) – The effective area in space, which the dodging system was </w:t>
+      </w:r>
+      <w:proofErr w:type="gramStart"/>
+      <w:r>
+        <w:t>design</w:t>
+      </w:r>
+      <w:proofErr w:type="gramEnd"/>
+      <w:r>
+        <w:t xml:space="preserve"> to monitor.</w:t>
       </w:r>
     </w:p>
     <w:p>
@@ -1545,10 +1627,15 @@
         <w:rPr>
           <w:rFonts w:ascii="Times" w:hAnsi="Times" w:cs="Times"/>
         </w:rPr>
-        <w:t>6.0 Sources Cited:</w:t>
-      </w:r>
-    </w:p>
-    <w:p/>
+        <w:t>6.0 Sources Cited</w:t>
+      </w:r>
+      <w:r>
+        <w:rPr>
+          <w:rFonts w:ascii="Times" w:hAnsi="Times" w:cs="Times"/>
+        </w:rPr>
+        <w:t>:</w:t>
+      </w:r>
+    </w:p>
     <w:sectPr>
       <w:pgSz w:w="12240" w:h="15840"/>
       <w:pgMar w:top="1440" w:right="1440" w:bottom="1440" w:left="1440" w:header="720" w:footer="720" w:gutter="0"/>
@@ -1620,7 +1707,7 @@
       <w:lvlText w:val="%1."/>
       <w:lvlJc w:val="left"/>
       <w:pPr>
-        <w:ind w:left="1440" w:hanging="360"/>
+        <w:ind w:left="720" w:hanging="360"/>
       </w:pPr>
     </w:lvl>
     <w:lvl w:ilvl="1" w:tplc="04090019">
@@ -1629,7 +1716,7 @@
       <w:lvlText w:val="%2."/>
       <w:lvlJc w:val="left"/>
       <w:pPr>
-        <w:ind w:left="2160" w:hanging="360"/>
+        <w:ind w:left="1440" w:hanging="360"/>
       </w:pPr>
     </w:lvl>
     <w:lvl w:ilvl="2" w:tplc="0409001B" w:tentative="1">
@@ -1638,7 +1725,7 @@
       <w:lvlText w:val="%3."/>
       <w:lvlJc w:val="right"/>
       <w:pPr>
-        <w:ind w:left="2880" w:hanging="180"/>
+        <w:ind w:left="2160" w:hanging="180"/>
       </w:pPr>
     </w:lvl>
     <w:lvl w:ilvl="3" w:tplc="0409000F" w:tentative="1">
@@ -1647,7 +1734,7 @@
       <w:lvlText w:val="%4."/>
       <w:lvlJc w:val="left"/>
       <w:pPr>
-        <w:ind w:left="3600" w:hanging="360"/>
+        <w:ind w:left="2880" w:hanging="360"/>
       </w:pPr>
     </w:lvl>
     <w:lvl w:ilvl="4" w:tplc="04090019" w:tentative="1">
@@ -1656,7 +1743,7 @@
       <w:lvlText w:val="%5."/>
       <w:lvlJc w:val="left"/>
       <w:pPr>
-        <w:ind w:left="4320" w:hanging="360"/>
+        <w:ind w:left="3600" w:hanging="360"/>
       </w:pPr>
     </w:lvl>
     <w:lvl w:ilvl="5" w:tplc="0409001B" w:tentative="1">
@@ -1665,7 +1752,7 @@
       <w:lvlText w:val="%6."/>
       <w:lvlJc w:val="right"/>
       <w:pPr>
-        <w:ind w:left="5040" w:hanging="180"/>
+        <w:ind w:left="4320" w:hanging="180"/>
       </w:pPr>
     </w:lvl>
     <w:lvl w:ilvl="6" w:tplc="0409000F" w:tentative="1">
@@ -1674,7 +1761,7 @@
       <w:lvlText w:val="%7."/>
       <w:lvlJc w:val="left"/>
       <w:pPr>
-        <w:ind w:left="5760" w:hanging="360"/>
+        <w:ind w:left="5040" w:hanging="360"/>
       </w:pPr>
     </w:lvl>
     <w:lvl w:ilvl="7" w:tplc="04090019" w:tentative="1">
@@ -1683,7 +1770,7 @@
       <w:lvlText w:val="%8."/>
       <w:lvlJc w:val="left"/>
       <w:pPr>
-        <w:ind w:left="6480" w:hanging="360"/>
+        <w:ind w:left="5760" w:hanging="360"/>
       </w:pPr>
     </w:lvl>
     <w:lvl w:ilvl="8" w:tplc="0409001B" w:tentative="1">
@@ -1692,7 +1779,7 @@
       <w:lvlText w:val="%9."/>
       <w:lvlJc w:val="right"/>
       <w:pPr>
-        <w:ind w:left="7200" w:hanging="180"/>
+        <w:ind w:left="6480" w:hanging="180"/>
       </w:pPr>
     </w:lvl>
   </w:abstractNum>
@@ -2913,6 +3000,119 @@
     </w:lvl>
   </w:abstractNum>
   <w:abstractNum w:abstractNumId="12" w15:restartNumberingAfterBreak="0">
+    <w:nsid w:val="679E562E"/>
+    <w:multiLevelType w:val="multilevel"/>
+    <w:tmpl w:val="D0501058"/>
+    <w:lvl w:ilvl="0">
+      <w:start w:val="4"/>
+      <w:numFmt w:val="decimal"/>
+      <w:lvlText w:val="%1.0"/>
+      <w:lvlJc w:val="left"/>
+      <w:pPr>
+        <w:ind w:left="360" w:hanging="360"/>
+      </w:pPr>
+      <w:rPr>
+        <w:rFonts w:ascii="Times" w:hAnsi="Times" w:cs="Times" w:hint="default"/>
+      </w:rPr>
+    </w:lvl>
+    <w:lvl w:ilvl="1">
+      <w:start w:val="1"/>
+      <w:numFmt w:val="decimal"/>
+      <w:lvlText w:val="%1.%2"/>
+      <w:lvlJc w:val="left"/>
+      <w:pPr>
+        <w:ind w:left="1080" w:hanging="360"/>
+      </w:pPr>
+      <w:rPr>
+        <w:rFonts w:ascii="Times" w:hAnsi="Times" w:cs="Times" w:hint="default"/>
+      </w:rPr>
+    </w:lvl>
+    <w:lvl w:ilvl="2">
+      <w:start w:val="1"/>
+      <w:numFmt w:val="decimal"/>
+      <w:lvlText w:val="%1.%2.%3"/>
+      <w:lvlJc w:val="left"/>
+      <w:pPr>
+        <w:ind w:left="2160" w:hanging="720"/>
+      </w:pPr>
+      <w:rPr>
+        <w:rFonts w:ascii="Times" w:hAnsi="Times" w:cs="Times" w:hint="default"/>
+      </w:rPr>
+    </w:lvl>
+    <w:lvl w:ilvl="3">
+      <w:start w:val="1"/>
+      <w:numFmt w:val="decimal"/>
+      <w:lvlText w:val="%1.%2.%3.%4"/>
+      <w:lvlJc w:val="left"/>
+      <w:pPr>
+        <w:ind w:left="2880" w:hanging="720"/>
+      </w:pPr>
+      <w:rPr>
+        <w:rFonts w:ascii="Times" w:hAnsi="Times" w:cs="Times" w:hint="default"/>
+      </w:rPr>
+    </w:lvl>
+    <w:lvl w:ilvl="4">
+      <w:start w:val="1"/>
+      <w:numFmt w:val="decimal"/>
+      <w:lvlText w:val="%1.%2.%3.%4.%5"/>
+      <w:lvlJc w:val="left"/>
+      <w:pPr>
+        <w:ind w:left="3960" w:hanging="1080"/>
+      </w:pPr>
+      <w:rPr>
+        <w:rFonts w:ascii="Times" w:hAnsi="Times" w:cs="Times" w:hint="default"/>
+      </w:rPr>
+    </w:lvl>
+    <w:lvl w:ilvl="5">
+      <w:start w:val="1"/>
+      <w:numFmt w:val="decimal"/>
+      <w:lvlText w:val="%1.%2.%3.%4.%5.%6"/>
+      <w:lvlJc w:val="left"/>
+      <w:pPr>
+        <w:ind w:left="4680" w:hanging="1080"/>
+      </w:pPr>
+      <w:rPr>
+        <w:rFonts w:ascii="Times" w:hAnsi="Times" w:cs="Times" w:hint="default"/>
+      </w:rPr>
+    </w:lvl>
+    <w:lvl w:ilvl="6">
+      <w:start w:val="1"/>
+      <w:numFmt w:val="decimal"/>
+      <w:lvlText w:val="%1.%2.%3.%4.%5.%6.%7"/>
+      <w:lvlJc w:val="left"/>
+      <w:pPr>
+        <w:ind w:left="5760" w:hanging="1440"/>
+      </w:pPr>
+      <w:rPr>
+        <w:rFonts w:ascii="Times" w:hAnsi="Times" w:cs="Times" w:hint="default"/>
+      </w:rPr>
+    </w:lvl>
+    <w:lvl w:ilvl="7">
+      <w:start w:val="1"/>
+      <w:numFmt w:val="decimal"/>
+      <w:lvlText w:val="%1.%2.%3.%4.%5.%6.%7.%8"/>
+      <w:lvlJc w:val="left"/>
+      <w:pPr>
+        <w:ind w:left="6480" w:hanging="1440"/>
+      </w:pPr>
+      <w:rPr>
+        <w:rFonts w:ascii="Times" w:hAnsi="Times" w:cs="Times" w:hint="default"/>
+      </w:rPr>
+    </w:lvl>
+    <w:lvl w:ilvl="8">
+      <w:start w:val="1"/>
+      <w:numFmt w:val="decimal"/>
+      <w:lvlText w:val="%1.%2.%3.%4.%5.%6.%7.%8.%9"/>
+      <w:lvlJc w:val="left"/>
+      <w:pPr>
+        <w:ind w:left="7560" w:hanging="1800"/>
+      </w:pPr>
+      <w:rPr>
+        <w:rFonts w:ascii="Times" w:hAnsi="Times" w:cs="Times" w:hint="default"/>
+      </w:rPr>
+    </w:lvl>
+  </w:abstractNum>
+  <w:abstractNum w:abstractNumId="13" w15:restartNumberingAfterBreak="0">
     <w:nsid w:val="67AC7CD7"/>
     <w:multiLevelType w:val="hybridMultilevel"/>
     <w:tmpl w:val="0D04A9DE"/>
@@ -3025,7 +3225,7 @@
       </w:rPr>
     </w:lvl>
   </w:abstractNum>
-  <w:abstractNum w:abstractNumId="13" w15:restartNumberingAfterBreak="0">
+  <w:abstractNum w:abstractNumId="14" w15:restartNumberingAfterBreak="0">
     <w:nsid w:val="69552230"/>
     <w:multiLevelType w:val="hybridMultilevel"/>
     <w:tmpl w:val="ADA2C0FA"/>
@@ -3138,7 +3338,7 @@
       </w:rPr>
     </w:lvl>
   </w:abstractNum>
-  <w:abstractNum w:abstractNumId="14" w15:restartNumberingAfterBreak="0">
+  <w:abstractNum w:abstractNumId="15" w15:restartNumberingAfterBreak="0">
     <w:nsid w:val="772B0AC3"/>
     <w:multiLevelType w:val="hybridMultilevel"/>
     <w:tmpl w:val="2FD69374"/>
@@ -3251,7 +3451,7 @@
       </w:rPr>
     </w:lvl>
   </w:abstractNum>
-  <w:abstractNum w:abstractNumId="15" w15:restartNumberingAfterBreak="0">
+  <w:abstractNum w:abstractNumId="16" w15:restartNumberingAfterBreak="0">
     <w:nsid w:val="78D41C96"/>
     <w:multiLevelType w:val="hybridMultilevel"/>
     <w:tmpl w:val="359057FC"/>
@@ -3364,7 +3564,7 @@
       </w:rPr>
     </w:lvl>
   </w:abstractNum>
-  <w:abstractNum w:abstractNumId="16" w15:restartNumberingAfterBreak="0">
+  <w:abstractNum w:abstractNumId="17" w15:restartNumberingAfterBreak="0">
     <w:nsid w:val="7A7404D1"/>
     <w:multiLevelType w:val="hybridMultilevel"/>
     <w:tmpl w:val="FACE59B0"/>
@@ -3481,7 +3681,7 @@
     <w:abstractNumId w:val="4"/>
   </w:num>
   <w:num w:numId="2" w16cid:durableId="1140347421">
-    <w:abstractNumId w:val="16"/>
+    <w:abstractNumId w:val="17"/>
   </w:num>
   <w:num w:numId="3" w16cid:durableId="345058864">
     <w:abstractNumId w:val="3"/>
@@ -3505,10 +3705,10 @@
     <w:abstractNumId w:val="11"/>
   </w:num>
   <w:num w:numId="10" w16cid:durableId="1079862487">
-    <w:abstractNumId w:val="12"/>
+    <w:abstractNumId w:val="13"/>
   </w:num>
   <w:num w:numId="11" w16cid:durableId="255409948">
-    <w:abstractNumId w:val="13"/>
+    <w:abstractNumId w:val="14"/>
   </w:num>
   <w:num w:numId="12" w16cid:durableId="2057580463">
     <w:abstractNumId w:val="2"/>
@@ -3520,13 +3720,16 @@
     <w:abstractNumId w:val="0"/>
   </w:num>
   <w:num w:numId="15" w16cid:durableId="760184426">
-    <w:abstractNumId w:val="15"/>
+    <w:abstractNumId w:val="16"/>
   </w:num>
   <w:num w:numId="16" w16cid:durableId="1901280773">
-    <w:abstractNumId w:val="14"/>
+    <w:abstractNumId w:val="15"/>
   </w:num>
   <w:num w:numId="17" w16cid:durableId="1077629123">
     <w:abstractNumId w:val="1"/>
+  </w:num>
+  <w:num w:numId="18" w16cid:durableId="1032416147">
+    <w:abstractNumId w:val="12"/>
   </w:num>
 </w:numbering>
 </file>

</xml_diff>